<commit_message>
Updated verslag with info about filesystem
Signed-off-by: penguisher <patrick.brand2@gmail.com>
</commit_message>
<xml_diff>
--- a/verslag/This Game is Not Unix.docx
+++ b/verslag/This Game is Not Unix.docx
@@ -547,6 +547,7 @@
       <w:r>
         <w:rPr>
           <w:noProof/>
+          <w:lang w:val="nl-NL" w:eastAsia="nl-NL"/>
         </w:rPr>
         <w:drawing>
           <wp:anchor distT="0" distB="0" distL="114300" distR="114300" simplePos="0" relativeHeight="251658240" behindDoc="0" locked="0" layoutInCell="1" allowOverlap="1">
@@ -572,7 +573,7 @@
                     <pic:cNvPicPr/>
                   </pic:nvPicPr>
                   <pic:blipFill>
-                    <a:blip r:embed="rId7"/>
+                    <a:blip r:embed="rId7" cstate="print"/>
                     <a:stretch>
                       <a:fillRect/>
                     </a:stretch>
@@ -5476,6 +5477,285 @@
     </w:p>
     <w:p>
       <w:pPr>
+        <w:pStyle w:val="Geenafstand"/>
+        <w:rPr>
+          <w:lang w:val="nl-NL"/>
+        </w:rPr>
+      </w:pPr>
+      <w:r>
+        <w:rPr>
+          <w:lang w:val="nl-NL"/>
+        </w:rPr>
+        <w:t>In deze game is een UNIX</w:t>
+      </w:r>
+      <w:r>
+        <w:rPr>
+          <w:lang w:val="nl-NL"/>
+        </w:rPr>
+        <w:t xml:space="preserve"> mappenstructuur gebruikt</w:t>
+      </w:r>
+      <w:r>
+        <w:rPr>
+          <w:lang w:val="nl-NL"/>
+        </w:rPr>
+        <w:t xml:space="preserve">. Zodra de game gestart is, bevindt de gebruiker zich in </w:t>
+      </w:r>
+      <w:r>
+        <w:rPr>
+          <w:lang w:val="nl-NL"/>
+        </w:rPr>
+        <w:t>de hoofdmap van zijn eigen systeem. Vanaf die plek zijn er twee opties: je eigen lokale schijf of de hardeschijf van de area 51 fileserver, wat tevens ook een UNIX mappenstructuur gebruikt.</w:t>
+      </w:r>
+    </w:p>
+    <w:p>
+      <w:pPr>
+        <w:pStyle w:val="Geenafstand"/>
+        <w:rPr>
+          <w:lang w:val="nl-NL"/>
+        </w:rPr>
+      </w:pPr>
+    </w:p>
+    <w:p>
+      <w:pPr>
+        <w:pStyle w:val="Geenafstand"/>
+        <w:rPr>
+          <w:lang w:val="nl-NL"/>
+        </w:rPr>
+      </w:pPr>
+      <w:r>
+        <w:rPr>
+          <w:lang w:val="nl-NL"/>
+        </w:rPr>
+        <w:t>De mappenstructuur is als volgt opgebouwd: De hoofdmap of ook wel root genoemd is het begin van de structuur, vanuit de root map zijn de twee belangrijkste mappen voor dit spel de home en de mnt map.</w:t>
+      </w:r>
+    </w:p>
+    <w:p>
+      <w:pPr>
+        <w:pStyle w:val="Geenafstand"/>
+        <w:rPr>
+          <w:lang w:val="nl-NL"/>
+        </w:rPr>
+      </w:pPr>
+    </w:p>
+    <w:p>
+      <w:pPr>
+        <w:pStyle w:val="Geenafstand"/>
+        <w:rPr>
+          <w:lang w:val="nl-NL"/>
+        </w:rPr>
+      </w:pPr>
+      <w:r>
+        <w:rPr>
+          <w:lang w:val="nl-NL"/>
+        </w:rPr>
+        <w:t>De home map bevat alleen de persoonlijke map van de gebruiker, deze heeft dan ook dezelf</w:t>
+      </w:r>
+      <w:r>
+        <w:rPr>
+          <w:lang w:val="nl-NL"/>
+        </w:rPr>
+        <w:t>de naam als de ingevulde gebruikersnaam</w:t>
+      </w:r>
+      <w:r>
+        <w:rPr>
+          <w:lang w:val="nl-NL"/>
+        </w:rPr>
+        <w:t>.</w:t>
+      </w:r>
+      <w:r>
+        <w:rPr>
+          <w:lang w:val="nl-NL"/>
+        </w:rPr>
+        <w:t xml:space="preserve"> In</w:t>
+      </w:r>
+      <w:r>
+        <w:rPr>
+          <w:lang w:val="nl-NL"/>
+        </w:rPr>
+        <w:t xml:space="preserve"> de root map staan ook nog mappen als </w:t>
+      </w:r>
+      <w:r>
+        <w:rPr>
+          <w:lang w:val="nl-NL"/>
+        </w:rPr>
+        <w:t>/etc, /</w:t>
+      </w:r>
+      <w:r>
+        <w:rPr>
+          <w:lang w:val="nl-NL"/>
+        </w:rPr>
+        <w:t xml:space="preserve">bin, </w:t>
+      </w:r>
+      <w:r>
+        <w:rPr>
+          <w:lang w:val="nl-NL"/>
+        </w:rPr>
+        <w:t>/</w:t>
+      </w:r>
+      <w:r>
+        <w:rPr>
+          <w:lang w:val="nl-NL"/>
+        </w:rPr>
+        <w:t xml:space="preserve">boot en dergelijke, deze mappen zijn expres beveiligd met een wachtwoord wat niet gevonden kan worden in de game. </w:t>
+      </w:r>
+      <w:r>
+        <w:rPr>
+          <w:lang w:val="nl-NL"/>
+        </w:rPr>
+        <w:t>Dit is een bewuste keuze, omdat deze mappen tot eventuele verwarring kunn</w:t>
+      </w:r>
+      <w:r>
+        <w:rPr>
+          <w:lang w:val="nl-NL"/>
+        </w:rPr>
+        <w:t>D</w:t>
+      </w:r>
+      <w:r>
+        <w:rPr>
+          <w:lang w:val="nl-NL"/>
+        </w:rPr>
+        <w:t>en leiden. Het is immers niet de bedoeling je eigen systeem te doorzoeken, maar het systeem van area 51.</w:t>
+      </w:r>
+    </w:p>
+    <w:p>
+      <w:pPr>
+        <w:pStyle w:val="Geenafstand"/>
+        <w:rPr>
+          <w:lang w:val="nl-NL"/>
+        </w:rPr>
+      </w:pPr>
+    </w:p>
+    <w:p>
+      <w:pPr>
+        <w:pStyle w:val="Geenafstand"/>
+        <w:rPr>
+          <w:lang w:val="nl-NL"/>
+        </w:rPr>
+      </w:pPr>
+      <w:r>
+        <w:rPr>
+          <w:lang w:val="nl-NL"/>
+        </w:rPr>
+        <w:t xml:space="preserve">Een belangrijk onderdeel </w:t>
+      </w:r>
+      <w:r>
+        <w:rPr>
+          <w:lang w:val="nl-NL"/>
+        </w:rPr>
+        <w:t xml:space="preserve">van de mappenstructuur is de </w:t>
+      </w:r>
+      <w:r>
+        <w:rPr>
+          <w:lang w:val="nl-NL"/>
+        </w:rPr>
+        <w:t>/</w:t>
+      </w:r>
+      <w:r>
+        <w:rPr>
+          <w:lang w:val="nl-NL"/>
+        </w:rPr>
+        <w:t xml:space="preserve">mnt map. In deze map </w:t>
+      </w:r>
+      <w:r>
+        <w:rPr>
+          <w:lang w:val="nl-NL"/>
+        </w:rPr>
+        <w:t xml:space="preserve">staat de map mainframe. De map mainframe staat voor de hoofdmap van de fileserver van area 51, daar zal je vervolgens weer de mappen </w:t>
+      </w:r>
+      <w:r>
+        <w:rPr>
+          <w:lang w:val="nl-NL"/>
+        </w:rPr>
+        <w:t>/</w:t>
+      </w:r>
+      <w:r>
+        <w:rPr>
+          <w:lang w:val="nl-NL"/>
+        </w:rPr>
+        <w:t xml:space="preserve">home, </w:t>
+      </w:r>
+      <w:r>
+        <w:rPr>
+          <w:lang w:val="nl-NL"/>
+        </w:rPr>
+        <w:t>/</w:t>
+      </w:r>
+      <w:r>
+        <w:rPr>
+          <w:lang w:val="nl-NL"/>
+        </w:rPr>
+        <w:t xml:space="preserve">bin, </w:t>
+      </w:r>
+      <w:r>
+        <w:rPr>
+          <w:lang w:val="nl-NL"/>
+        </w:rPr>
+        <w:t>/</w:t>
+      </w:r>
+      <w:r>
+        <w:rPr>
+          <w:lang w:val="nl-NL"/>
+        </w:rPr>
+        <w:t xml:space="preserve">boot, </w:t>
+      </w:r>
+      <w:r>
+        <w:rPr>
+          <w:lang w:val="nl-NL"/>
+        </w:rPr>
+        <w:t>/</w:t>
+      </w:r>
+      <w:r>
+        <w:rPr>
+          <w:lang w:val="nl-NL"/>
+        </w:rPr>
+        <w:t xml:space="preserve">etc, </w:t>
+      </w:r>
+      <w:r>
+        <w:rPr>
+          <w:lang w:val="nl-NL"/>
+        </w:rPr>
+        <w:t>/</w:t>
+      </w:r>
+      <w:r>
+        <w:rPr>
+          <w:lang w:val="nl-NL"/>
+        </w:rPr>
+        <w:t xml:space="preserve">var, </w:t>
+      </w:r>
+      <w:r>
+        <w:rPr>
+          <w:lang w:val="nl-NL"/>
+        </w:rPr>
+        <w:t>/</w:t>
+      </w:r>
+      <w:r>
+        <w:rPr>
+          <w:lang w:val="nl-NL"/>
+        </w:rPr>
+        <w:t xml:space="preserve">tmp en </w:t>
+      </w:r>
+      <w:r>
+        <w:rPr>
+          <w:lang w:val="nl-NL"/>
+        </w:rPr>
+        <w:t>/</w:t>
+      </w:r>
+      <w:r>
+        <w:rPr>
+          <w:lang w:val="nl-NL"/>
+        </w:rPr>
+        <w:t>media tegenkomen. In deze mappen zal je bestanden tegenkomen die gekopieerd kunnen worden. In de home map staan de mappen van de medewerkers van Area51 die een account hebben op die fileserver.</w:t>
+      </w:r>
+    </w:p>
+    <w:p>
+      <w:pPr>
+        <w:rPr>
+          <w:lang w:val="nl-NL"/>
+        </w:rPr>
+      </w:pPr>
+    </w:p>
+    <w:p>
+      <w:pPr>
         <w:pStyle w:val="Kop3"/>
         <w:rPr>
           <w:lang w:val="nl-NL"/>
@@ -5492,6 +5772,147 @@
     </w:p>
     <w:p>
       <w:pPr>
+        <w:pStyle w:val="Geenafstand"/>
+        <w:rPr>
+          <w:lang w:val="nl-NL"/>
+        </w:rPr>
+      </w:pPr>
+      <w:r>
+        <w:rPr>
+          <w:lang w:val="nl-NL"/>
+        </w:rPr>
+        <w:t>Het is de bedoeling dat al het bewijsmateriaal van de harde</w:t>
+      </w:r>
+      <w:r>
+        <w:rPr>
+          <w:lang w:val="nl-NL"/>
+        </w:rPr>
+        <w:t xml:space="preserve"> </w:t>
+      </w:r>
+      <w:r>
+        <w:rPr>
+          <w:lang w:val="nl-NL"/>
+        </w:rPr>
+        <w:t>schijf van de area 51 fileserver naar jouw eigen hard</w:t>
+      </w:r>
+      <w:r>
+        <w:rPr>
+          <w:lang w:val="nl-NL"/>
+        </w:rPr>
+        <w:t>e schijf gekopieerd wordt. Alle bestanden</w:t>
+      </w:r>
+      <w:r>
+        <w:rPr>
+          <w:lang w:val="nl-NL"/>
+        </w:rPr>
+        <w:t xml:space="preserve"> kom</w:t>
+      </w:r>
+      <w:r>
+        <w:rPr>
+          <w:lang w:val="nl-NL"/>
+        </w:rPr>
+        <w:t>en</w:t>
+      </w:r>
+      <w:r>
+        <w:rPr>
+          <w:lang w:val="nl-NL"/>
+        </w:rPr>
+        <w:t xml:space="preserve"> dus in de map van de </w:t>
+      </w:r>
+      <w:r>
+        <w:rPr>
+          <w:lang w:val="nl-NL"/>
+        </w:rPr>
+        <w:t>gebruiker</w:t>
+      </w:r>
+      <w:r>
+        <w:rPr>
+          <w:lang w:val="nl-NL"/>
+        </w:rPr>
+        <w:t xml:space="preserve"> te staan.</w:t>
+      </w:r>
+    </w:p>
+    <w:p>
+      <w:pPr>
+        <w:rPr>
+          <w:lang w:val="nl-NL"/>
+        </w:rPr>
+      </w:pPr>
+      <w:r>
+        <w:rPr>
+          <w:lang w:val="nl-NL"/>
+        </w:rPr>
+        <w:t>Deze harde schijf heeft een beperkte ruimte beschikbaar. Op het moment dat er files naartoe gekopieerd worden zal die schijfruimte die beschikbaar is ook afnemen</w:t>
+      </w:r>
+      <w:r>
+        <w:rPr>
+          <w:lang w:val="nl-NL"/>
+        </w:rPr>
+        <w:t>.</w:t>
+      </w:r>
+      <w:r>
+        <w:rPr>
+          <w:lang w:val="nl-NL"/>
+        </w:rPr>
+        <w:t xml:space="preserve"> e speler moet dus in de gaten</w:t>
+      </w:r>
+      <w:r>
+        <w:rPr>
+          <w:lang w:val="nl-NL"/>
+        </w:rPr>
+        <w:t xml:space="preserve"> houden dat zijn schijf niet vol</w:t>
+      </w:r>
+      <w:r>
+        <w:rPr>
+          <w:lang w:val="nl-NL"/>
+        </w:rPr>
+        <w:t xml:space="preserve"> raakt als hij er bestanden op plaatst</w:t>
+      </w:r>
+      <w:r>
+        <w:rPr>
+          <w:lang w:val="nl-NL"/>
+        </w:rPr>
+        <w:t xml:space="preserve">. Als </w:t>
+      </w:r>
+      <w:r>
+        <w:rPr>
+          <w:lang w:val="nl-NL"/>
+        </w:rPr>
+        <w:t xml:space="preserve">er niet genoeg ruimte </w:t>
+      </w:r>
+      <w:r>
+        <w:rPr>
+          <w:lang w:val="nl-NL"/>
+        </w:rPr>
+        <w:t xml:space="preserve"> is om een bestand te </w:t>
+      </w:r>
+      <w:r>
+        <w:rPr>
+          <w:lang w:val="nl-NL"/>
+        </w:rPr>
+        <w:t>kopiëren</w:t>
+      </w:r>
+      <w:r>
+        <w:rPr>
+          <w:lang w:val="nl-NL"/>
+        </w:rPr>
+        <w:t xml:space="preserve">, dan </w:t>
+      </w:r>
+      <w:r>
+        <w:rPr>
+          <w:lang w:val="nl-NL"/>
+        </w:rPr>
+        <w:t>is het noodzaak dat de speler bestanden verwijdert</w:t>
+      </w:r>
+      <w:r>
+        <w:rPr>
+          <w:lang w:val="nl-NL"/>
+        </w:rPr>
+        <w:t>.</w:t>
+      </w:r>
+    </w:p>
+    <w:p>
+      <w:pPr>
         <w:pStyle w:val="Kop3"/>
         <w:rPr>
           <w:lang w:val="nl-NL"/>
@@ -5512,6 +5933,12 @@
           <w:lang w:val="nl-NL"/>
         </w:rPr>
       </w:pPr>
+      <w:r>
+        <w:rPr>
+          <w:lang w:val="nl-NL"/>
+        </w:rPr>
+        <w:t>Dit is het gedeelte waar de informatie verzameld moet worden. De speler moet op eigen houtje door het systeem bladeren op zoek naar informatie over buitenaards leven. Sommige mappen zijn voorzien van een password, het is aan de speler om ook die wachtwoorden te achterhalen.</w:t>
+      </w:r>
     </w:p>
     <w:p>
       <w:pPr>
@@ -7007,7 +7434,7 @@
 
 <file path=word/endnotes.xml><?xml version="1.0" encoding="utf-8"?>
 <w:endnotes xmlns:ve="http://schemas.openxmlformats.org/markup-compatibility/2006" xmlns:o="urn:schemas-microsoft-com:office:office" xmlns:r="http://schemas.openxmlformats.org/officeDocument/2006/relationships" xmlns:m="http://schemas.openxmlformats.org/officeDocument/2006/math" xmlns:v="urn:schemas-microsoft-com:vml" xmlns:wp="http://schemas.openxmlformats.org/drawingml/2006/wordprocessingDrawing" xmlns:w10="urn:schemas-microsoft-com:office:word" xmlns:w="http://schemas.openxmlformats.org/wordprocessingml/2006/main" xmlns:wne="http://schemas.microsoft.com/office/word/2006/wordml">
-  <w:endnote w:type="separator" w:id="0">
+  <w:endnote w:type="separator" w:id="-1">
     <w:p>
       <w:pPr>
         <w:spacing w:after="0" w:line="240" w:lineRule="auto"/>
@@ -7017,7 +7444,7 @@
       </w:r>
     </w:p>
   </w:endnote>
-  <w:endnote w:type="continuationSeparator" w:id="1">
+  <w:endnote w:type="continuationSeparator" w:id="0">
     <w:p>
       <w:pPr>
         <w:spacing w:after="0" w:line="240" w:lineRule="auto"/>
@@ -7032,7 +7459,7 @@
 
 <file path=word/footnotes.xml><?xml version="1.0" encoding="utf-8"?>
 <w:footnotes xmlns:ve="http://schemas.openxmlformats.org/markup-compatibility/2006" xmlns:o="urn:schemas-microsoft-com:office:office" xmlns:r="http://schemas.openxmlformats.org/officeDocument/2006/relationships" xmlns:m="http://schemas.openxmlformats.org/officeDocument/2006/math" xmlns:v="urn:schemas-microsoft-com:vml" xmlns:wp="http://schemas.openxmlformats.org/drawingml/2006/wordprocessingDrawing" xmlns:w10="urn:schemas-microsoft-com:office:word" xmlns:w="http://schemas.openxmlformats.org/wordprocessingml/2006/main" xmlns:wne="http://schemas.microsoft.com/office/word/2006/wordml">
-  <w:footnote w:type="separator" w:id="0">
+  <w:footnote w:type="separator" w:id="-1">
     <w:p>
       <w:pPr>
         <w:spacing w:after="0" w:line="240" w:lineRule="auto"/>
@@ -7042,7 +7469,7 @@
       </w:r>
     </w:p>
   </w:footnote>
-  <w:footnote w:type="continuationSeparator" w:id="1">
+  <w:footnote w:type="continuationSeparator" w:id="0">
     <w:p>
       <w:pPr>
         <w:spacing w:after="0" w:line="240" w:lineRule="auto"/>
@@ -7173,6 +7600,7 @@
     <w:r>
       <w:rPr>
         <w:noProof/>
+        <w:lang w:val="nl-NL" w:eastAsia="nl-NL"/>
       </w:rPr>
       <w:drawing>
         <wp:inline distT="0" distB="0" distL="0" distR="0">
@@ -7243,7 +7671,7 @@
         <w:sz w:val="28"/>
         <w:szCs w:val="28"/>
       </w:rPr>
-      <w:t>17</w:t>
+      <w:t>6</w:t>
     </w:r>
     <w:r>
       <w:rPr>
@@ -7306,6 +7734,7 @@
     <w:r>
       <w:rPr>
         <w:noProof/>
+        <w:lang w:val="nl-NL" w:eastAsia="nl-NL"/>
       </w:rPr>
       <w:drawing>
         <wp:inline distT="0" distB="0" distL="0" distR="0">
@@ -7629,6 +8058,7 @@
   <w:style w:type="character" w:default="1" w:styleId="Standaardalinea-lettertype">
     <w:name w:val="Default Paragraph Font"/>
     <w:uiPriority w:val="1"/>
+    <w:semiHidden/>
     <w:unhideWhenUsed/>
   </w:style>
   <w:style w:type="table" w:default="1" w:styleId="Standaardtabel">
@@ -8189,7 +8619,7 @@
 </file>
 
 <file path=customXml/itemProps1.xml><?xml version="1.0" encoding="utf-8"?>
-<ds:datastoreItem xmlns:ds="http://schemas.openxmlformats.org/officeDocument/2006/customXml" ds:itemID="{598C70A7-2A9F-46D3-AA8D-864DCBC798B5}">
+<ds:datastoreItem xmlns:ds="http://schemas.openxmlformats.org/officeDocument/2006/customXml" ds:itemID="{A9CFF3D3-F319-43D5-AA43-70D261B31288}">
   <ds:schemaRefs>
     <ds:schemaRef ds:uri="http://schemas.openxmlformats.org/officeDocument/2006/bibliography"/>
   </ds:schemaRefs>

</xml_diff>